<commit_message>
Site updated: 2019-12-10 14:48:31
</commit_message>
<xml_diff>
--- a/resume/CV-Xinli-HOU.docx
+++ b/resume/CV-Xinli-HOU.docx
@@ -1399,38 +1399,30 @@
       </w:r>
       <w:r>
         <w:rPr>
-          <w:rFonts w:ascii="Times New Roman" w:hAnsi="Times New Roman" w:hint="eastAsia"/>
-          <w:sz w:val="20"/>
-          <w:szCs w:val="20"/>
-        </w:rPr>
-        <w:t>being</w:t>
+          <w:rFonts w:ascii="Times New Roman" w:hAnsi="Times New Roman"/>
+          <w:sz w:val="20"/>
+          <w:szCs w:val="20"/>
+        </w:rPr>
+        <w:t>to be</w:t>
+      </w:r>
+      <w:r>
+        <w:rPr>
+          <w:rFonts w:ascii="Times New Roman" w:hAnsi="Times New Roman"/>
+          <w:sz w:val="20"/>
+          <w:szCs w:val="20"/>
+        </w:rPr>
+        <w:t xml:space="preserve"> submitted to</w:t>
+      </w:r>
+      <w:r>
+        <w:rPr>
+          <w:rFonts w:ascii="Times New Roman" w:hAnsi="Times New Roman"/>
+          <w:sz w:val="20"/>
+          <w:szCs w:val="20"/>
+        </w:rPr>
+        <w:t xml:space="preserve"> IEEE TVCG</w:t>
       </w:r>
       <w:bookmarkStart w:id="0" w:name="_GoBack"/>
       <w:bookmarkEnd w:id="0"/>
-      <w:r>
-        <w:rPr>
-          <w:rFonts w:ascii="Times New Roman" w:hAnsi="Times New Roman"/>
-          <w:sz w:val="20"/>
-          <w:szCs w:val="20"/>
-        </w:rPr>
-        <w:t xml:space="preserve"> submitted to</w:t>
-      </w:r>
-      <w:r>
-        <w:rPr>
-          <w:rFonts w:ascii="Times New Roman" w:hAnsi="Times New Roman"/>
-          <w:sz w:val="20"/>
-          <w:szCs w:val="20"/>
-        </w:rPr>
-        <w:t xml:space="preserve"> </w:t>
-      </w:r>
-      <w:r>
-        <w:rPr>
-          <w:rFonts w:ascii="Times New Roman" w:hAnsi="Times New Roman" w:hint="eastAsia"/>
-          <w:sz w:val="20"/>
-          <w:szCs w:val="20"/>
-        </w:rPr>
-        <w:t>EuroVis</w:t>
-      </w:r>
       <w:r>
         <w:rPr>
           <w:rFonts w:ascii="Times New Roman" w:hAnsi="Times New Roman"/>

</xml_diff>